<commit_message>
full system working with AWS processed text files
</commit_message>
<xml_diff>
--- a/steps.docx
+++ b/steps.docx
@@ -5,6 +5,10 @@
     <w:p>
       <w:pPr>
         <w:pStyle w:val="Heading1"/>
+        <w:numPr>
+          <w:ilvl w:val="0"/>
+          <w:numId w:val="1"/>
+        </w:numPr>
         <w:bidi w:val="0"/>
         <w:spacing w:before="240" w:after="120"/>
         <w:ind w:hanging="0" w:start="0"/>
@@ -13,31 +17,7 @@
       </w:pPr>
       <w:r>
         <w:rPr/>
-        <w:t>LLM</w:t>
-      </w:r>
-      <w:r>
-        <w:rPr/>
-        <w:t>s</w:t>
-      </w:r>
-      <w:r>
-        <w:rPr/>
-        <w:t xml:space="preserve"> for </w:t>
-      </w:r>
-      <w:r>
-        <w:rPr/>
-        <w:t xml:space="preserve">SLR </w:t>
-      </w:r>
-      <w:r>
-        <w:rPr/>
-        <w:t xml:space="preserve">Data </w:t>
-      </w:r>
-      <w:r>
-        <w:rPr/>
-        <w:t>E</w:t>
-      </w:r>
-      <w:r>
-        <w:rPr/>
-        <w:t>xtraction</w:t>
+        <w:t>LLMs for SLR Data Extraction</w:t>
       </w:r>
     </w:p>
     <w:p>
@@ -92,55 +72,7 @@
           <w:sz w:val="24"/>
           <w:szCs w:val="24"/>
         </w:rPr>
-        <w:t xml:space="preserve"> PDFs cannot be read directly so we need to use </w:t>
-      </w:r>
-      <w:r>
-        <w:rPr>
-          <w:rFonts w:ascii="Liberation Serif" w:hAnsi="Liberation Serif"/>
-          <w:sz w:val="24"/>
-          <w:szCs w:val="24"/>
-        </w:rPr>
-        <w:t xml:space="preserve">a </w:t>
-      </w:r>
-      <w:r>
-        <w:rPr>
-          <w:rFonts w:ascii="Liberation Serif" w:hAnsi="Liberation Serif"/>
-          <w:sz w:val="24"/>
-          <w:szCs w:val="24"/>
-        </w:rPr>
-        <w:t xml:space="preserve">specialised tool. </w:t>
-      </w:r>
-      <w:r>
-        <w:rPr>
-          <w:rFonts w:ascii="Liberation Serif" w:hAnsi="Liberation Serif"/>
-          <w:sz w:val="24"/>
-          <w:szCs w:val="24"/>
-        </w:rPr>
-        <w:t xml:space="preserve">Need to investigate which tool can provide the best results. We would need to transform the PDF into </w:t>
-      </w:r>
-      <w:r>
-        <w:rPr>
-          <w:rFonts w:ascii="Liberation Serif" w:hAnsi="Liberation Serif"/>
-          <w:sz w:val="24"/>
-          <w:szCs w:val="24"/>
-        </w:rPr>
-        <w:t xml:space="preserve">a format we can read into our application (Typically </w:t>
-      </w:r>
-      <w:r>
-        <w:rPr>
-          <w:rFonts w:ascii="Liberation Serif" w:hAnsi="Liberation Serif"/>
-          <w:sz w:val="24"/>
-          <w:szCs w:val="24"/>
-        </w:rPr>
-        <w:t>raw text</w:t>
-      </w:r>
-      <w:r>
-        <w:rPr>
-          <w:rFonts w:ascii="Liberation Serif" w:hAnsi="Liberation Serif"/>
-          <w:sz w:val="24"/>
-          <w:szCs w:val="24"/>
-        </w:rPr>
-        <w:t>).</w:t>
+        <w:t xml:space="preserve"> PDFs cannot be read directly so we need to use a specialised tool. Need to investigate which tool can provide the best results. We would need to transform the PDF into a format we can read into our application (Typically raw text).</w:t>
       </w:r>
     </w:p>
     <w:p>
@@ -175,15 +107,7 @@
           <w:sz w:val="24"/>
           <w:szCs w:val="24"/>
         </w:rPr>
-        <w:t xml:space="preserve"> The documents need to be divided into discrete units. There are different approaches and it is worth testing different ones. </w:t>
-      </w:r>
-      <w:r>
-        <w:rPr>
-          <w:rFonts w:ascii="Liberation Serif" w:hAnsi="Liberation Serif"/>
-          <w:sz w:val="24"/>
-          <w:szCs w:val="24"/>
-        </w:rPr>
-        <w:t>(Langchain is a good source)</w:t>
+        <w:t xml:space="preserve"> The documents need to be divided into discrete units. There are different approaches and it is worth testing different ones. (Langchain is a good source)</w:t>
       </w:r>
     </w:p>
     <w:p>
@@ -222,7 +146,36 @@
           <w:sz w:val="24"/>
           <w:szCs w:val="24"/>
         </w:rPr>
-        <w:t xml:space="preserve">Many choices here, from general purpose massive models like those by OpenAI or smaller purpose built models provided </w:t>
+        <w:t>Many choices here, from general purpose massive models like those by OpenAI or smaller purpose built models provided by Ollama that may be run locally. Local models add the benefit of preserving privacy (i.e. keeping sensitive documents in your organisation) potentially at the expense of quality.</w:t>
+      </w:r>
+    </w:p>
+    <w:p>
+      <w:pPr>
+        <w:pStyle w:val="PreformattedText"/>
+        <w:numPr>
+          <w:ilvl w:val="0"/>
+          <w:numId w:val="2"/>
+        </w:numPr>
+        <w:bidi w:val="0"/>
+        <w:spacing w:lineRule="auto" w:line="276" w:before="57" w:after="57"/>
+        <w:jc w:val="start"/>
+        <w:rPr>
+          <w:rFonts w:ascii="Liberation Serif" w:hAnsi="Liberation Serif"/>
+          <w:b/>
+          <w:bCs/>
+          <w:sz w:val="24"/>
+          <w:szCs w:val="24"/>
+        </w:rPr>
+      </w:pPr>
+      <w:r>
+        <w:rPr>
+          <w:rFonts w:ascii="Liberation Serif" w:hAnsi="Liberation Serif"/>
+          <w:b/>
+          <w:bCs/>
+          <w:sz w:val="24"/>
+          <w:szCs w:val="24"/>
+        </w:rPr>
+        <w:t xml:space="preserve">Produce Embeddings for document chunks: </w:t>
       </w:r>
       <w:r>
         <w:rPr>
@@ -232,7 +185,36 @@
           <w:sz w:val="24"/>
           <w:szCs w:val="24"/>
         </w:rPr>
-        <w:t>by</w:t>
+        <w:t>Text chunks are processed by the selected LLM to produce a vector representation of the information within as ‘understood’ by the model.</w:t>
+      </w:r>
+    </w:p>
+    <w:p>
+      <w:pPr>
+        <w:pStyle w:val="PreformattedText"/>
+        <w:numPr>
+          <w:ilvl w:val="0"/>
+          <w:numId w:val="2"/>
+        </w:numPr>
+        <w:bidi w:val="0"/>
+        <w:spacing w:lineRule="auto" w:line="276" w:before="57" w:after="57"/>
+        <w:jc w:val="start"/>
+        <w:rPr>
+          <w:rFonts w:ascii="Liberation Serif" w:hAnsi="Liberation Serif"/>
+          <w:b/>
+          <w:bCs/>
+          <w:sz w:val="24"/>
+          <w:szCs w:val="24"/>
+        </w:rPr>
+      </w:pPr>
+      <w:r>
+        <w:rPr>
+          <w:rFonts w:ascii="Liberation Serif" w:hAnsi="Liberation Serif"/>
+          <w:b/>
+          <w:bCs/>
+          <w:sz w:val="24"/>
+          <w:szCs w:val="24"/>
+        </w:rPr>
+        <w:t xml:space="preserve">Storage: </w:t>
       </w:r>
       <w:r>
         <w:rPr>
@@ -242,7 +224,36 @@
           <w:sz w:val="24"/>
           <w:szCs w:val="24"/>
         </w:rPr>
-        <w:t xml:space="preserve"> Ollama that may be run locally. Local models add the benefit of preserving privacy </w:t>
+        <w:t>The documents embeddings are stored in a system capable of performing fast vector operations to facilitate later retrieval functionality.</w:t>
+      </w:r>
+    </w:p>
+    <w:p>
+      <w:pPr>
+        <w:pStyle w:val="PreformattedText"/>
+        <w:numPr>
+          <w:ilvl w:val="0"/>
+          <w:numId w:val="2"/>
+        </w:numPr>
+        <w:bidi w:val="0"/>
+        <w:spacing w:lineRule="auto" w:line="276" w:before="57" w:after="57"/>
+        <w:jc w:val="start"/>
+        <w:rPr>
+          <w:rFonts w:ascii="Liberation Serif" w:hAnsi="Liberation Serif"/>
+          <w:b/>
+          <w:bCs/>
+          <w:sz w:val="24"/>
+          <w:szCs w:val="24"/>
+        </w:rPr>
+      </w:pPr>
+      <w:r>
+        <w:rPr>
+          <w:rFonts w:ascii="Liberation Serif" w:hAnsi="Liberation Serif"/>
+          <w:b/>
+          <w:bCs/>
+          <w:sz w:val="24"/>
+          <w:szCs w:val="24"/>
+        </w:rPr>
+        <w:t xml:space="preserve">Querying by field: </w:t>
       </w:r>
       <w:r>
         <w:rPr>
@@ -252,7 +263,36 @@
           <w:sz w:val="24"/>
           <w:szCs w:val="24"/>
         </w:rPr>
-        <w:t>(</w:t>
+        <w:t>Each of the baseline characteristics and clinical outcomes specified by the customer are processed by the same LLM to produce compatible embeddings. These embeddings are then used to retrieve the closest matching top N chunks from each document by means of their associated embeddings.</w:t>
+      </w:r>
+    </w:p>
+    <w:p>
+      <w:pPr>
+        <w:pStyle w:val="PreformattedText"/>
+        <w:numPr>
+          <w:ilvl w:val="0"/>
+          <w:numId w:val="2"/>
+        </w:numPr>
+        <w:bidi w:val="0"/>
+        <w:spacing w:lineRule="auto" w:line="276" w:before="57" w:after="57"/>
+        <w:jc w:val="start"/>
+        <w:rPr>
+          <w:rFonts w:ascii="Liberation Serif" w:hAnsi="Liberation Serif"/>
+          <w:b/>
+          <w:bCs/>
+          <w:sz w:val="24"/>
+          <w:szCs w:val="24"/>
+        </w:rPr>
+      </w:pPr>
+      <w:r>
+        <w:rPr>
+          <w:rFonts w:ascii="Liberation Serif" w:hAnsi="Liberation Serif"/>
+          <w:b/>
+          <w:bCs/>
+          <w:sz w:val="24"/>
+          <w:szCs w:val="24"/>
+        </w:rPr>
+        <w:t>Extraction and/or synthesis step:</w:t>
       </w:r>
       <w:r>
         <w:rPr>
@@ -262,7 +302,36 @@
           <w:sz w:val="24"/>
           <w:szCs w:val="24"/>
         </w:rPr>
-        <w:t xml:space="preserve">i.e. </w:t>
+        <w:t xml:space="preserve"> Selecting the data to be associated to the query field</w:t>
+      </w:r>
+    </w:p>
+    <w:p>
+      <w:pPr>
+        <w:pStyle w:val="PreformattedText"/>
+        <w:numPr>
+          <w:ilvl w:val="1"/>
+          <w:numId w:val="2"/>
+        </w:numPr>
+        <w:bidi w:val="0"/>
+        <w:spacing w:lineRule="auto" w:line="276" w:before="57" w:after="57"/>
+        <w:jc w:val="start"/>
+        <w:rPr>
+          <w:rFonts w:ascii="Liberation Serif" w:hAnsi="Liberation Serif"/>
+          <w:b/>
+          <w:bCs/>
+          <w:sz w:val="24"/>
+          <w:szCs w:val="24"/>
+        </w:rPr>
+      </w:pPr>
+      <w:r>
+        <w:rPr>
+          <w:rFonts w:ascii="Liberation Serif" w:hAnsi="Liberation Serif"/>
+          <w:b/>
+          <w:bCs/>
+          <w:sz w:val="24"/>
+          <w:szCs w:val="24"/>
+        </w:rPr>
+        <w:t>Top-1 chunk:</w:t>
       </w:r>
       <w:r>
         <w:rPr>
@@ -272,7 +341,36 @@
           <w:sz w:val="24"/>
           <w:szCs w:val="24"/>
         </w:rPr>
-        <w:t xml:space="preserve">keeping </w:t>
+        <w:t xml:space="preserve"> The chunk that most closely relates to the query can be selected for the field. Avoids hallucination issues, but the usefulness/representativeness of the text depends on the chunking approach.</w:t>
+      </w:r>
+    </w:p>
+    <w:p>
+      <w:pPr>
+        <w:pStyle w:val="PreformattedText"/>
+        <w:numPr>
+          <w:ilvl w:val="1"/>
+          <w:numId w:val="2"/>
+        </w:numPr>
+        <w:bidi w:val="0"/>
+        <w:spacing w:lineRule="auto" w:line="276" w:before="57" w:after="57"/>
+        <w:jc w:val="start"/>
+        <w:rPr>
+          <w:rFonts w:ascii="Liberation Serif" w:hAnsi="Liberation Serif"/>
+          <w:b/>
+          <w:bCs/>
+          <w:sz w:val="24"/>
+          <w:szCs w:val="24"/>
+        </w:rPr>
+      </w:pPr>
+      <w:r>
+        <w:rPr>
+          <w:rFonts w:ascii="Liberation Serif" w:hAnsi="Liberation Serif"/>
+          <w:b/>
+          <w:bCs/>
+          <w:sz w:val="24"/>
+          <w:szCs w:val="24"/>
+        </w:rPr>
+        <w:t>Augmentation:</w:t>
       </w:r>
       <w:r>
         <w:rPr>
@@ -282,9 +380,19 @@
           <w:sz w:val="24"/>
           <w:szCs w:val="24"/>
         </w:rPr>
-        <w:t xml:space="preserve">sensitive documents </w:t>
-      </w:r>
-      <w:r>
+        <w:t xml:space="preserve"> Using an LLM prompt a top-n set of results can be transformed into an appropriate value for the field. However there is a danger for hallucinations.</w:t>
+      </w:r>
+    </w:p>
+    <w:p>
+      <w:pPr>
+        <w:pStyle w:val="PreformattedText"/>
+        <w:numPr>
+          <w:ilvl w:val="0"/>
+          <w:numId w:val="2"/>
+        </w:numPr>
+        <w:bidi w:val="0"/>
+        <w:spacing w:lineRule="auto" w:line="276" w:before="57" w:after="57"/>
+        <w:jc w:val="start"/>
         <w:rPr>
           <w:rFonts w:ascii="Liberation Serif" w:hAnsi="Liberation Serif"/>
           <w:b w:val="false"/>
@@ -292,7 +400,16 @@
           <w:sz w:val="24"/>
           <w:szCs w:val="24"/>
         </w:rPr>
-        <w:t>in</w:t>
+      </w:pPr>
+      <w:r>
+        <w:rPr>
+          <w:rFonts w:ascii="Liberation Serif" w:hAnsi="Liberation Serif"/>
+          <w:b/>
+          <w:bCs/>
+          <w:sz w:val="24"/>
+          <w:szCs w:val="24"/>
+        </w:rPr>
+        <w:t>Formatting and output:</w:t>
       </w:r>
       <w:r>
         <w:rPr>
@@ -302,7 +419,59 @@
           <w:sz w:val="24"/>
           <w:szCs w:val="24"/>
         </w:rPr>
-        <w:t xml:space="preserve"> your organisation</w:t>
+        <w:t xml:space="preserve"> The results are to be compiled in a tabular format (CSV or Excel) with appropriate headings</w:t>
+      </w:r>
+    </w:p>
+    <w:p>
+      <w:pPr>
+        <w:pStyle w:val="PreformattedText"/>
+        <w:bidi w:val="0"/>
+        <w:spacing w:lineRule="auto" w:line="276" w:before="57" w:after="57"/>
+        <w:jc w:val="start"/>
+        <w:rPr>
+          <w:rFonts w:ascii="Liberation Serif" w:hAnsi="Liberation Serif"/>
+          <w:b/>
+          <w:bCs/>
+          <w:sz w:val="24"/>
+          <w:szCs w:val="24"/>
+        </w:rPr>
+      </w:pPr>
+      <w:r>
+        <w:rPr>
+          <w:rFonts w:ascii="Liberation Serif" w:hAnsi="Liberation Serif"/>
+          <w:b/>
+          <w:bCs/>
+          <w:sz w:val="24"/>
+          <w:szCs w:val="24"/>
+        </w:rPr>
+        <w:t>Notes:</w:t>
+      </w:r>
+    </w:p>
+    <w:p>
+      <w:pPr>
+        <w:pStyle w:val="PreformattedText"/>
+        <w:numPr>
+          <w:ilvl w:val="0"/>
+          <w:numId w:val="3"/>
+        </w:numPr>
+        <w:bidi w:val="0"/>
+        <w:spacing w:lineRule="auto" w:line="276" w:before="57" w:after="57"/>
+        <w:jc w:val="start"/>
+        <w:rPr>
+          <w:rFonts w:ascii="Liberation Serif" w:hAnsi="Liberation Serif"/>
+          <w:sz w:val="24"/>
+          <w:szCs w:val="24"/>
+        </w:rPr>
+      </w:pPr>
+      <w:r>
+        <w:rPr>
+          <w:rFonts w:ascii="Liberation Serif" w:hAnsi="Liberation Serif"/>
+          <w:b/>
+          <w:bCs/>
+          <w:sz w:val="24"/>
+          <w:szCs w:val="24"/>
+        </w:rPr>
+        <w:t>Choice of PDF processing tool</w:t>
       </w:r>
       <w:r>
         <w:rPr>
@@ -312,9 +481,19 @@
           <w:sz w:val="24"/>
           <w:szCs w:val="24"/>
         </w:rPr>
-        <w:t>)</w:t>
-      </w:r>
-      <w:r>
+        <w:t xml:space="preserve"> can lead to very different results. Tables may need to be dealt with a specific tool.</w:t>
+      </w:r>
+    </w:p>
+    <w:p>
+      <w:pPr>
+        <w:pStyle w:val="PreformattedText"/>
+        <w:numPr>
+          <w:ilvl w:val="0"/>
+          <w:numId w:val="3"/>
+        </w:numPr>
+        <w:bidi w:val="0"/>
+        <w:spacing w:lineRule="auto" w:line="276" w:before="57" w:after="57"/>
+        <w:jc w:val="start"/>
         <w:rPr>
           <w:rFonts w:ascii="Liberation Serif" w:hAnsi="Liberation Serif"/>
           <w:b w:val="false"/>
@@ -322,7 +501,16 @@
           <w:sz w:val="24"/>
           <w:szCs w:val="24"/>
         </w:rPr>
-        <w:t xml:space="preserve"> </w:t>
+      </w:pPr>
+      <w:r>
+        <w:rPr>
+          <w:rFonts w:ascii="Liberation Serif" w:hAnsi="Liberation Serif"/>
+          <w:b/>
+          <w:bCs/>
+          <w:sz w:val="24"/>
+          <w:szCs w:val="24"/>
+        </w:rPr>
+        <w:t>Choice of LLMs</w:t>
       </w:r>
       <w:r>
         <w:rPr>
@@ -332,7 +520,36 @@
           <w:sz w:val="24"/>
           <w:szCs w:val="24"/>
         </w:rPr>
-        <w:t>potentially</w:t>
+        <w:t xml:space="preserve"> can impact the quality of the matching and Augmentation. Potentially two different ones could do a better job. One trained on medical corpora to produce embeddings used for the matching stage. Another one more general purpose capable of synthesising an appropriate answer from top matches.</w:t>
+      </w:r>
+    </w:p>
+    <w:p>
+      <w:pPr>
+        <w:pStyle w:val="PreformattedText"/>
+        <w:numPr>
+          <w:ilvl w:val="0"/>
+          <w:numId w:val="3"/>
+        </w:numPr>
+        <w:bidi w:val="0"/>
+        <w:spacing w:lineRule="auto" w:line="276" w:before="57" w:after="57"/>
+        <w:jc w:val="start"/>
+        <w:rPr>
+          <w:rFonts w:ascii="Liberation Serif" w:hAnsi="Liberation Serif"/>
+          <w:b/>
+          <w:bCs/>
+          <w:sz w:val="24"/>
+          <w:szCs w:val="24"/>
+        </w:rPr>
+      </w:pPr>
+      <w:r>
+        <w:rPr>
+          <w:rFonts w:ascii="Liberation Serif" w:hAnsi="Liberation Serif"/>
+          <w:b/>
+          <w:bCs/>
+          <w:sz w:val="24"/>
+          <w:szCs w:val="24"/>
+        </w:rPr>
+        <w:t xml:space="preserve">Extraction using JSON schemas. </w:t>
       </w:r>
       <w:r>
         <w:rPr>
@@ -342,7 +559,7 @@
           <w:sz w:val="24"/>
           <w:szCs w:val="24"/>
         </w:rPr>
-        <w:t xml:space="preserve"> at the expense of quality.</w:t>
+        <w:t>Another option for extraction, is to provide a JSON schema as part of a prompt that defines some rigid format to follow. This offloads the whole process of extraction to the LLM. However it is to be seen how good would be the output, and what is the impact of hallucinations.</w:t>
       </w:r>
     </w:p>
     <w:p>
@@ -350,50 +567,11 @@
         <w:pStyle w:val="PreformattedText"/>
         <w:numPr>
           <w:ilvl w:val="0"/>
-          <w:numId w:val="2"/>
-        </w:numPr>
-        <w:bidi w:val="0"/>
-        <w:spacing w:lineRule="auto" w:line="276" w:before="57" w:after="57"/>
-        <w:jc w:val="start"/>
-        <w:rPr>
-          <w:rFonts w:ascii="Liberation Serif" w:hAnsi="Liberation Serif"/>
-          <w:b/>
-          <w:bCs/>
-          <w:sz w:val="24"/>
-          <w:szCs w:val="24"/>
-        </w:rPr>
-      </w:pPr>
-      <w:r>
-        <w:rPr>
-          <w:rFonts w:ascii="Liberation Serif" w:hAnsi="Liberation Serif"/>
-          <w:b/>
-          <w:bCs/>
-          <w:sz w:val="24"/>
-          <w:szCs w:val="24"/>
-        </w:rPr>
-        <w:t xml:space="preserve">Produce Embeddings for </w:t>
-      </w:r>
-      <w:r>
-        <w:rPr>
-          <w:rFonts w:ascii="Liberation Serif" w:hAnsi="Liberation Serif"/>
-          <w:b/>
-          <w:bCs/>
-          <w:sz w:val="24"/>
-          <w:szCs w:val="24"/>
-        </w:rPr>
-        <w:t xml:space="preserve">document </w:t>
-      </w:r>
-      <w:r>
-        <w:rPr>
-          <w:rFonts w:ascii="Liberation Serif" w:hAnsi="Liberation Serif"/>
-          <w:b/>
-          <w:bCs/>
-          <w:sz w:val="24"/>
-          <w:szCs w:val="24"/>
-        </w:rPr>
-        <w:t xml:space="preserve">chunks: </w:t>
-      </w:r>
-      <w:r>
+          <w:numId w:val="3"/>
+        </w:numPr>
+        <w:bidi w:val="0"/>
+        <w:spacing w:lineRule="auto" w:line="276" w:before="57" w:after="57"/>
+        <w:jc w:val="start"/>
         <w:rPr>
           <w:rFonts w:ascii="Liberation Serif" w:hAnsi="Liberation Serif"/>
           <w:b w:val="false"/>
@@ -401,36 +579,16 @@
           <w:sz w:val="24"/>
           <w:szCs w:val="24"/>
         </w:rPr>
-        <w:t>Text chunks are processed by the selected LLM to produce a vector representation of the information within as ‘understood’ by the model.</w:t>
-      </w:r>
-    </w:p>
-    <w:p>
-      <w:pPr>
-        <w:pStyle w:val="PreformattedText"/>
-        <w:numPr>
-          <w:ilvl w:val="0"/>
-          <w:numId w:val="2"/>
-        </w:numPr>
-        <w:bidi w:val="0"/>
-        <w:spacing w:lineRule="auto" w:line="276" w:before="57" w:after="57"/>
-        <w:jc w:val="start"/>
-        <w:rPr>
-          <w:rFonts w:ascii="Liberation Serif" w:hAnsi="Liberation Serif"/>
-          <w:b/>
-          <w:bCs/>
-          <w:sz w:val="24"/>
-          <w:szCs w:val="24"/>
-        </w:rPr>
-      </w:pPr>
-      <w:r>
-        <w:rPr>
-          <w:rFonts w:ascii="Liberation Serif" w:hAnsi="Liberation Serif"/>
-          <w:b/>
-          <w:bCs/>
-          <w:sz w:val="24"/>
-          <w:szCs w:val="24"/>
-        </w:rPr>
-        <w:t xml:space="preserve">Storage: </w:t>
+      </w:pPr>
+      <w:r>
+        <w:rPr>
+          <w:rFonts w:ascii="Liberation Serif" w:hAnsi="Liberation Serif"/>
+          <w:b/>
+          <w:bCs/>
+          <w:sz w:val="24"/>
+          <w:szCs w:val="24"/>
+        </w:rPr>
+        <w:t>Evaluation.</w:t>
       </w:r>
       <w:r>
         <w:rPr>
@@ -440,237 +598,7 @@
           <w:sz w:val="24"/>
           <w:szCs w:val="24"/>
         </w:rPr>
-        <w:t>The documents embeddings are stored in a system capable of performing fast vector operations to facilitate later retrieval functionality.</w:t>
-      </w:r>
-    </w:p>
-    <w:p>
-      <w:pPr>
-        <w:pStyle w:val="PreformattedText"/>
-        <w:numPr>
-          <w:ilvl w:val="0"/>
-          <w:numId w:val="2"/>
-        </w:numPr>
-        <w:bidi w:val="0"/>
-        <w:spacing w:lineRule="auto" w:line="276" w:before="57" w:after="57"/>
-        <w:jc w:val="start"/>
-        <w:rPr>
-          <w:rFonts w:ascii="Liberation Serif" w:hAnsi="Liberation Serif"/>
-          <w:b/>
-          <w:bCs/>
-          <w:sz w:val="24"/>
-          <w:szCs w:val="24"/>
-        </w:rPr>
-      </w:pPr>
-      <w:r>
-        <w:rPr>
-          <w:rFonts w:ascii="Liberation Serif" w:hAnsi="Liberation Serif"/>
-          <w:b/>
-          <w:bCs/>
-          <w:sz w:val="24"/>
-          <w:szCs w:val="24"/>
-        </w:rPr>
-        <w:t xml:space="preserve">Querying by field: </w:t>
-      </w:r>
-      <w:r>
-        <w:rPr>
-          <w:rFonts w:ascii="Liberation Serif" w:hAnsi="Liberation Serif"/>
-          <w:b w:val="false"/>
-          <w:bCs w:val="false"/>
-          <w:sz w:val="24"/>
-          <w:szCs w:val="24"/>
-        </w:rPr>
-        <w:t>Each of the baseline characteristics and clinical outcomes specified by the customer are processed by the same LLM to produce compatible embeddings. These embeddings are then used to retrieve the closest matching top N chunks from each document by means of their associated embeddings.</w:t>
-      </w:r>
-    </w:p>
-    <w:p>
-      <w:pPr>
-        <w:pStyle w:val="PreformattedText"/>
-        <w:numPr>
-          <w:ilvl w:val="0"/>
-          <w:numId w:val="2"/>
-        </w:numPr>
-        <w:bidi w:val="0"/>
-        <w:spacing w:lineRule="auto" w:line="276" w:before="57" w:after="57"/>
-        <w:jc w:val="start"/>
-        <w:rPr>
-          <w:rFonts w:ascii="Liberation Serif" w:hAnsi="Liberation Serif"/>
-          <w:b/>
-          <w:bCs/>
-          <w:sz w:val="24"/>
-          <w:szCs w:val="24"/>
-        </w:rPr>
-      </w:pPr>
-      <w:r>
-        <w:rPr>
-          <w:rFonts w:ascii="Liberation Serif" w:hAnsi="Liberation Serif"/>
-          <w:b/>
-          <w:bCs/>
-          <w:sz w:val="24"/>
-          <w:szCs w:val="24"/>
-        </w:rPr>
-        <w:t>Extraction and/or synthesis step:</w:t>
-      </w:r>
-      <w:r>
-        <w:rPr>
-          <w:rFonts w:ascii="Liberation Serif" w:hAnsi="Liberation Serif"/>
-          <w:b w:val="false"/>
-          <w:bCs w:val="false"/>
-          <w:sz w:val="24"/>
-          <w:szCs w:val="24"/>
-        </w:rPr>
-        <w:t xml:space="preserve"> Selecting the data to be associated to the query field</w:t>
-      </w:r>
-    </w:p>
-    <w:p>
-      <w:pPr>
-        <w:pStyle w:val="PreformattedText"/>
-        <w:numPr>
-          <w:ilvl w:val="1"/>
-          <w:numId w:val="2"/>
-        </w:numPr>
-        <w:bidi w:val="0"/>
-        <w:spacing w:lineRule="auto" w:line="276" w:before="57" w:after="57"/>
-        <w:jc w:val="start"/>
-        <w:rPr>
-          <w:rFonts w:ascii="Liberation Serif" w:hAnsi="Liberation Serif"/>
-          <w:b/>
-          <w:bCs/>
-          <w:sz w:val="24"/>
-          <w:szCs w:val="24"/>
-        </w:rPr>
-      </w:pPr>
-      <w:r>
-        <w:rPr>
-          <w:rFonts w:ascii="Liberation Serif" w:hAnsi="Liberation Serif"/>
-          <w:b/>
-          <w:bCs/>
-          <w:sz w:val="24"/>
-          <w:szCs w:val="24"/>
-        </w:rPr>
-        <w:t>Top-1 chunk:</w:t>
-      </w:r>
-      <w:r>
-        <w:rPr>
-          <w:rFonts w:ascii="Liberation Serif" w:hAnsi="Liberation Serif"/>
-          <w:b w:val="false"/>
-          <w:bCs w:val="false"/>
-          <w:sz w:val="24"/>
-          <w:szCs w:val="24"/>
-        </w:rPr>
-        <w:t xml:space="preserve"> The chunk that most closely relates to the query can be selected for the field. Avoids hallucination issues, but the usefulness/representativeness of the text depends on the chunking approach.</w:t>
-      </w:r>
-    </w:p>
-    <w:p>
-      <w:pPr>
-        <w:pStyle w:val="PreformattedText"/>
-        <w:numPr>
-          <w:ilvl w:val="1"/>
-          <w:numId w:val="2"/>
-        </w:numPr>
-        <w:bidi w:val="0"/>
-        <w:spacing w:lineRule="auto" w:line="276" w:before="57" w:after="57"/>
-        <w:jc w:val="start"/>
-        <w:rPr>
-          <w:rFonts w:ascii="Liberation Serif" w:hAnsi="Liberation Serif"/>
-          <w:b/>
-          <w:bCs/>
-          <w:sz w:val="24"/>
-          <w:szCs w:val="24"/>
-        </w:rPr>
-      </w:pPr>
-      <w:r>
-        <w:rPr>
-          <w:rFonts w:ascii="Liberation Serif" w:hAnsi="Liberation Serif"/>
-          <w:b/>
-          <w:bCs/>
-          <w:sz w:val="24"/>
-          <w:szCs w:val="24"/>
-        </w:rPr>
-        <w:t>Augmentation:</w:t>
-      </w:r>
-      <w:r>
-        <w:rPr>
-          <w:rFonts w:ascii="Liberation Serif" w:hAnsi="Liberation Serif"/>
-          <w:b w:val="false"/>
-          <w:bCs w:val="false"/>
-          <w:sz w:val="24"/>
-          <w:szCs w:val="24"/>
-        </w:rPr>
-        <w:t xml:space="preserve"> Using an LLM prompt a top-n set of results can be transformed into an appropriate value for the field.</w:t>
-      </w:r>
-      <w:r>
-        <w:rPr>
-          <w:rFonts w:ascii="Liberation Serif" w:hAnsi="Liberation Serif"/>
-          <w:b w:val="false"/>
-          <w:bCs w:val="false"/>
-          <w:sz w:val="24"/>
-          <w:szCs w:val="24"/>
-        </w:rPr>
-        <w:t xml:space="preserve"> However there is a danger for hallucinations.</w:t>
-      </w:r>
-    </w:p>
-    <w:p>
-      <w:pPr>
-        <w:pStyle w:val="PreformattedText"/>
-        <w:numPr>
-          <w:ilvl w:val="0"/>
-          <w:numId w:val="2"/>
-        </w:numPr>
-        <w:bidi w:val="0"/>
-        <w:spacing w:lineRule="auto" w:line="276" w:before="57" w:after="57"/>
-        <w:jc w:val="start"/>
-        <w:rPr>
-          <w:rFonts w:ascii="Liberation Serif" w:hAnsi="Liberation Serif"/>
-          <w:b w:val="false"/>
-          <w:bCs w:val="false"/>
-          <w:sz w:val="24"/>
-          <w:szCs w:val="24"/>
-        </w:rPr>
-      </w:pPr>
-      <w:r>
-        <w:rPr>
-          <w:rFonts w:ascii="Liberation Serif" w:hAnsi="Liberation Serif"/>
-          <w:b/>
-          <w:bCs/>
-          <w:sz w:val="24"/>
-          <w:szCs w:val="24"/>
-        </w:rPr>
-        <w:t>Formatting and output:</w:t>
-      </w:r>
-      <w:r>
-        <w:rPr>
-          <w:rFonts w:ascii="Liberation Serif" w:hAnsi="Liberation Serif"/>
-          <w:b w:val="false"/>
-          <w:bCs w:val="false"/>
-          <w:sz w:val="24"/>
-          <w:szCs w:val="24"/>
-        </w:rPr>
-        <w:t xml:space="preserve"> The results are to be compiled in a tabular format (CSV or Excel) with appropriate headings</w:t>
-      </w:r>
-    </w:p>
-    <w:p>
-      <w:pPr>
-        <w:pStyle w:val="PreformattedText"/>
-        <w:bidi w:val="0"/>
-        <w:spacing w:lineRule="auto" w:line="276" w:before="57" w:after="57"/>
-        <w:jc w:val="start"/>
-        <w:rPr>
-          <w:rFonts w:ascii="Liberation Serif" w:hAnsi="Liberation Serif"/>
-          <w:b/>
-          <w:bCs/>
-          <w:sz w:val="24"/>
-          <w:szCs w:val="24"/>
-        </w:rPr>
-      </w:pPr>
-      <w:r>
-        <w:rPr>
-          <w:rFonts w:ascii="Liberation Serif" w:hAnsi="Liberation Serif"/>
-          <w:b/>
-          <w:bCs/>
-          <w:sz w:val="24"/>
-          <w:szCs w:val="24"/>
-        </w:rPr>
-        <w:t>Notes:</w:t>
+        <w:t xml:space="preserve"> For a problem with so many moving parts, it would be beneficial to perform an evaluation that gives us an statistical indication of quality. This is particularly important for a production-ready product. An appropriate evaluation could take into account a human made gold-standard to evaluate against, such as a previously completed SLR. Along with evaluation metrics. (If using the OpenAI platform, it has an interesting evaluation option to try out).</w:t>
       </w:r>
     </w:p>
     <w:p>
@@ -697,160 +625,6 @@
           <w:sz w:val="24"/>
           <w:szCs w:val="24"/>
         </w:rPr>
-        <w:t>Choice of PDF processing tool</w:t>
-      </w:r>
-      <w:r>
-        <w:rPr>
-          <w:rFonts w:ascii="Liberation Serif" w:hAnsi="Liberation Serif"/>
-          <w:b w:val="false"/>
-          <w:bCs w:val="false"/>
-          <w:sz w:val="24"/>
-          <w:szCs w:val="24"/>
-        </w:rPr>
-        <w:t xml:space="preserve"> can lead to very different results. Tables may need to be dealt with a specific tool.</w:t>
-      </w:r>
-    </w:p>
-    <w:p>
-      <w:pPr>
-        <w:pStyle w:val="PreformattedText"/>
-        <w:numPr>
-          <w:ilvl w:val="0"/>
-          <w:numId w:val="3"/>
-        </w:numPr>
-        <w:bidi w:val="0"/>
-        <w:spacing w:lineRule="auto" w:line="276" w:before="57" w:after="57"/>
-        <w:jc w:val="start"/>
-        <w:rPr>
-          <w:rFonts w:ascii="Liberation Serif" w:hAnsi="Liberation Serif"/>
-          <w:b w:val="false"/>
-          <w:bCs w:val="false"/>
-          <w:sz w:val="24"/>
-          <w:szCs w:val="24"/>
-        </w:rPr>
-      </w:pPr>
-      <w:r>
-        <w:rPr>
-          <w:rFonts w:ascii="Liberation Serif" w:hAnsi="Liberation Serif"/>
-          <w:b/>
-          <w:bCs/>
-          <w:sz w:val="24"/>
-          <w:szCs w:val="24"/>
-        </w:rPr>
-        <w:t>Choice of LLMs</w:t>
-      </w:r>
-      <w:r>
-        <w:rPr>
-          <w:rFonts w:ascii="Liberation Serif" w:hAnsi="Liberation Serif"/>
-          <w:b w:val="false"/>
-          <w:bCs w:val="false"/>
-          <w:sz w:val="24"/>
-          <w:szCs w:val="24"/>
-        </w:rPr>
-        <w:t xml:space="preserve"> can impact the quality of the matching and Augmentation. Potentially two different ones could do a better job. One trained on medical corpora to produce embeddings used for the matching stage. Another one more general purpose capable of synthesising an appropriate answer from top matches.</w:t>
-      </w:r>
-    </w:p>
-    <w:p>
-      <w:pPr>
-        <w:pStyle w:val="PreformattedText"/>
-        <w:numPr>
-          <w:ilvl w:val="0"/>
-          <w:numId w:val="3"/>
-        </w:numPr>
-        <w:bidi w:val="0"/>
-        <w:spacing w:lineRule="auto" w:line="276" w:before="57" w:after="57"/>
-        <w:jc w:val="start"/>
-        <w:rPr>
-          <w:rFonts w:ascii="Liberation Serif" w:hAnsi="Liberation Serif"/>
-          <w:b/>
-          <w:bCs/>
-          <w:sz w:val="24"/>
-          <w:szCs w:val="24"/>
-        </w:rPr>
-      </w:pPr>
-      <w:r>
-        <w:rPr>
-          <w:rFonts w:ascii="Liberation Serif" w:hAnsi="Liberation Serif"/>
-          <w:b/>
-          <w:bCs/>
-          <w:sz w:val="24"/>
-          <w:szCs w:val="24"/>
-        </w:rPr>
-        <w:t xml:space="preserve">Extraction using JSON schemas. </w:t>
-      </w:r>
-      <w:r>
-        <w:rPr>
-          <w:rFonts w:ascii="Liberation Serif" w:hAnsi="Liberation Serif"/>
-          <w:b w:val="false"/>
-          <w:bCs w:val="false"/>
-          <w:sz w:val="24"/>
-          <w:szCs w:val="24"/>
-        </w:rPr>
-        <w:t>Another option for extraction, is to provide a JSON schema as part of a prompt that defines some rigid format to follow. This offloads the whole process of extraction to the LLM. However it is to be seen how good would be the output, and what is the impact of hallucinations.</w:t>
-      </w:r>
-    </w:p>
-    <w:p>
-      <w:pPr>
-        <w:pStyle w:val="PreformattedText"/>
-        <w:numPr>
-          <w:ilvl w:val="0"/>
-          <w:numId w:val="3"/>
-        </w:numPr>
-        <w:bidi w:val="0"/>
-        <w:spacing w:lineRule="auto" w:line="276" w:before="57" w:after="57"/>
-        <w:jc w:val="start"/>
-        <w:rPr>
-          <w:rFonts w:ascii="Liberation Serif" w:hAnsi="Liberation Serif"/>
-          <w:b w:val="false"/>
-          <w:bCs w:val="false"/>
-          <w:sz w:val="24"/>
-          <w:szCs w:val="24"/>
-        </w:rPr>
-      </w:pPr>
-      <w:r>
-        <w:rPr>
-          <w:rFonts w:ascii="Liberation Serif" w:hAnsi="Liberation Serif"/>
-          <w:b/>
-          <w:bCs/>
-          <w:sz w:val="24"/>
-          <w:szCs w:val="24"/>
-        </w:rPr>
-        <w:t>Evaluation.</w:t>
-      </w:r>
-      <w:r>
-        <w:rPr>
-          <w:rFonts w:ascii="Liberation Serif" w:hAnsi="Liberation Serif"/>
-          <w:b w:val="false"/>
-          <w:bCs w:val="false"/>
-          <w:sz w:val="24"/>
-          <w:szCs w:val="24"/>
-        </w:rPr>
-        <w:t xml:space="preserve"> For a problem with so many moving parts, it would be beneficial to perform an evaluation that gives us an statistical indication of quality. This is particularly important for a production-ready product. An appropriate evaluation could take into account a human made gold-standard to evaluate against, such as a previously completed SLR. Along with evaluation metrics. (If using the OpenAI platform, it has an interesting evaluation option to try out).</w:t>
-      </w:r>
-    </w:p>
-    <w:p>
-      <w:pPr>
-        <w:pStyle w:val="PreformattedText"/>
-        <w:numPr>
-          <w:ilvl w:val="0"/>
-          <w:numId w:val="3"/>
-        </w:numPr>
-        <w:bidi w:val="0"/>
-        <w:spacing w:lineRule="auto" w:line="276" w:before="57" w:after="57"/>
-        <w:jc w:val="start"/>
-        <w:rPr>
-          <w:rFonts w:ascii="Liberation Serif" w:hAnsi="Liberation Serif"/>
-          <w:sz w:val="24"/>
-          <w:szCs w:val="24"/>
-        </w:rPr>
-      </w:pPr>
-      <w:r>
-        <w:rPr>
-          <w:rFonts w:ascii="Liberation Serif" w:hAnsi="Liberation Serif"/>
-          <w:b/>
-          <w:bCs/>
-          <w:sz w:val="24"/>
-          <w:szCs w:val="24"/>
-        </w:rPr>
         <w:t>Structured input data?:</w:t>
       </w:r>
       <w:r>
@@ -859,23 +633,7 @@
           <w:sz w:val="24"/>
           <w:szCs w:val="24"/>
         </w:rPr>
-        <w:t xml:space="preserve"> I would explore the use of </w:t>
-      </w:r>
-      <w:r>
-        <w:rPr>
-          <w:rFonts w:ascii="Liberation Serif" w:hAnsi="Liberation Serif"/>
-          <w:sz w:val="24"/>
-          <w:szCs w:val="24"/>
-        </w:rPr>
-        <w:t xml:space="preserve">structured XML style output </w:t>
-      </w:r>
-      <w:r>
-        <w:rPr>
-          <w:rFonts w:ascii="Liberation Serif" w:hAnsi="Liberation Serif"/>
-          <w:sz w:val="24"/>
-          <w:szCs w:val="24"/>
-        </w:rPr>
-        <w:t>from the PDF reader, and whether it could be used to give cues to any of the stages. For example, XML structures could be leveraged, rather than a set of text following a sliding window, for a chunking strategy. It could help with dealing with table structures too, helping to associate cell values to relevant headers.</w:t>
+        <w:t xml:space="preserve"> I would explore the use of structured XML style output from the PDF reader, and whether it could be used to give cues to any of the stages. For example, XML structures could be leveraged, rather than a set of text following a sliding window, for a chunking strategy. It could help with dealing with table structures too, helping to associate cell values to relevant headers.</w:t>
       </w:r>
     </w:p>
     <w:sectPr>
@@ -885,6 +643,7 @@
       <w:pgNumType w:fmt="decimal"/>
       <w:formProt w:val="false"/>
       <w:textDirection w:val="lrTb"/>
+      <w:docGrid w:type="default" w:linePitch="100" w:charSpace="0"/>
     </w:sectPr>
   </w:body>
 </w:document>
@@ -895,17 +654,17 @@
   <w:abstractNum w:abstractNumId="1">
     <w:lvl w:ilvl="0">
       <w:start w:val="1"/>
-      <w:pStyle w:val="Heading1"/>
-      <w:numFmt w:val="none"/>
-      <w:suff w:val="nothing"/>
-      <w:lvlText w:val=""/>
-      <w:lvlJc w:val="start"/>
-      <w:pPr>
-        <w:tabs>
-          <w:tab w:val="num" w:pos="0"/>
-        </w:tabs>
-        <w:ind w:start="0" w:hanging="0"/>
-      </w:pPr>
+      <w:numFmt w:val="none"/>
+      <w:suff w:val="nothing"/>
+      <w:lvlText w:val=""/>
+      <w:lvlJc w:val="start"/>
+      <w:pPr>
+        <w:tabs>
+          <w:tab w:val="num" w:pos="0"/>
+        </w:tabs>
+        <w:ind w:start="0" w:hanging="0"/>
+      </w:pPr>
+      <w:rPr/>
     </w:lvl>
     <w:lvl w:ilvl="1">
       <w:start w:val="1"/>
@@ -919,6 +678,7 @@
         </w:tabs>
         <w:ind w:start="0" w:hanging="0"/>
       </w:pPr>
+      <w:rPr/>
     </w:lvl>
     <w:lvl w:ilvl="2">
       <w:start w:val="1"/>
@@ -932,6 +692,7 @@
         </w:tabs>
         <w:ind w:start="0" w:hanging="0"/>
       </w:pPr>
+      <w:rPr/>
     </w:lvl>
     <w:lvl w:ilvl="3">
       <w:start w:val="1"/>
@@ -945,6 +706,7 @@
         </w:tabs>
         <w:ind w:start="0" w:hanging="0"/>
       </w:pPr>
+      <w:rPr/>
     </w:lvl>
     <w:lvl w:ilvl="4">
       <w:start w:val="1"/>
@@ -958,6 +720,7 @@
         </w:tabs>
         <w:ind w:start="0" w:hanging="0"/>
       </w:pPr>
+      <w:rPr/>
     </w:lvl>
     <w:lvl w:ilvl="5">
       <w:start w:val="1"/>
@@ -971,6 +734,7 @@
         </w:tabs>
         <w:ind w:start="0" w:hanging="0"/>
       </w:pPr>
+      <w:rPr/>
     </w:lvl>
     <w:lvl w:ilvl="6">
       <w:start w:val="1"/>
@@ -984,6 +748,7 @@
         </w:tabs>
         <w:ind w:start="0" w:hanging="0"/>
       </w:pPr>
+      <w:rPr/>
     </w:lvl>
     <w:lvl w:ilvl="7">
       <w:start w:val="1"/>
@@ -997,6 +762,7 @@
         </w:tabs>
         <w:ind w:start="0" w:hanging="0"/>
       </w:pPr>
+      <w:rPr/>
     </w:lvl>
     <w:lvl w:ilvl="8">
       <w:start w:val="1"/>
@@ -1010,6 +776,7 @@
         </w:tabs>
         <w:ind w:start="0" w:hanging="0"/>
       </w:pPr>
+      <w:rPr/>
     </w:lvl>
   </w:abstractNum>
   <w:abstractNum w:abstractNumId="2">
@@ -1284,6 +1051,125 @@
       <w:rPr>
         <w:rFonts w:ascii="Symbol" w:hAnsi="Symbol" w:cs="Symbol" w:hint="default"/>
       </w:rPr>
+    </w:lvl>
+  </w:abstractNum>
+  <w:abstractNum w:abstractNumId="4">
+    <w:lvl w:ilvl="0">
+      <w:start w:val="1"/>
+      <w:numFmt w:val="none"/>
+      <w:suff w:val="nothing"/>
+      <w:lvlText w:val=""/>
+      <w:lvlJc w:val="start"/>
+      <w:pPr>
+        <w:tabs>
+          <w:tab w:val="num" w:pos="0"/>
+        </w:tabs>
+        <w:ind w:start="0" w:hanging="0"/>
+      </w:pPr>
+    </w:lvl>
+    <w:lvl w:ilvl="1">
+      <w:start w:val="1"/>
+      <w:numFmt w:val="none"/>
+      <w:suff w:val="nothing"/>
+      <w:lvlText w:val=""/>
+      <w:lvlJc w:val="start"/>
+      <w:pPr>
+        <w:tabs>
+          <w:tab w:val="num" w:pos="0"/>
+        </w:tabs>
+        <w:ind w:start="0" w:hanging="0"/>
+      </w:pPr>
+    </w:lvl>
+    <w:lvl w:ilvl="2">
+      <w:start w:val="1"/>
+      <w:numFmt w:val="none"/>
+      <w:suff w:val="nothing"/>
+      <w:lvlText w:val=""/>
+      <w:lvlJc w:val="start"/>
+      <w:pPr>
+        <w:tabs>
+          <w:tab w:val="num" w:pos="0"/>
+        </w:tabs>
+        <w:ind w:start="0" w:hanging="0"/>
+      </w:pPr>
+    </w:lvl>
+    <w:lvl w:ilvl="3">
+      <w:start w:val="1"/>
+      <w:numFmt w:val="none"/>
+      <w:suff w:val="nothing"/>
+      <w:lvlText w:val=""/>
+      <w:lvlJc w:val="start"/>
+      <w:pPr>
+        <w:tabs>
+          <w:tab w:val="num" w:pos="0"/>
+        </w:tabs>
+        <w:ind w:start="0" w:hanging="0"/>
+      </w:pPr>
+    </w:lvl>
+    <w:lvl w:ilvl="4">
+      <w:start w:val="1"/>
+      <w:numFmt w:val="none"/>
+      <w:suff w:val="nothing"/>
+      <w:lvlText w:val=""/>
+      <w:lvlJc w:val="start"/>
+      <w:pPr>
+        <w:tabs>
+          <w:tab w:val="num" w:pos="0"/>
+        </w:tabs>
+        <w:ind w:start="0" w:hanging="0"/>
+      </w:pPr>
+    </w:lvl>
+    <w:lvl w:ilvl="5">
+      <w:start w:val="1"/>
+      <w:numFmt w:val="none"/>
+      <w:suff w:val="nothing"/>
+      <w:lvlText w:val=""/>
+      <w:lvlJc w:val="start"/>
+      <w:pPr>
+        <w:tabs>
+          <w:tab w:val="num" w:pos="0"/>
+        </w:tabs>
+        <w:ind w:start="0" w:hanging="0"/>
+      </w:pPr>
+    </w:lvl>
+    <w:lvl w:ilvl="6">
+      <w:start w:val="1"/>
+      <w:numFmt w:val="none"/>
+      <w:suff w:val="nothing"/>
+      <w:lvlText w:val=""/>
+      <w:lvlJc w:val="start"/>
+      <w:pPr>
+        <w:tabs>
+          <w:tab w:val="num" w:pos="0"/>
+        </w:tabs>
+        <w:ind w:start="0" w:hanging="0"/>
+      </w:pPr>
+    </w:lvl>
+    <w:lvl w:ilvl="7">
+      <w:start w:val="1"/>
+      <w:numFmt w:val="none"/>
+      <w:suff w:val="nothing"/>
+      <w:lvlText w:val=""/>
+      <w:lvlJc w:val="start"/>
+      <w:pPr>
+        <w:tabs>
+          <w:tab w:val="num" w:pos="0"/>
+        </w:tabs>
+        <w:ind w:start="0" w:hanging="0"/>
+      </w:pPr>
+    </w:lvl>
+    <w:lvl w:ilvl="8">
+      <w:start w:val="1"/>
+      <w:numFmt w:val="none"/>
+      <w:suff w:val="nothing"/>
+      <w:lvlText w:val=""/>
+      <w:lvlJc w:val="start"/>
+      <w:pPr>
+        <w:tabs>
+          <w:tab w:val="num" w:pos="0"/>
+        </w:tabs>
+        <w:ind w:start="0" w:hanging="0"/>
+      </w:pPr>
     </w:lvl>
   </w:abstractNum>
   <w:num w:numId="1">
@@ -1295,6 +1181,9 @@
   <w:num w:numId="3">
     <w:abstractNumId w:val="3"/>
   </w:num>
+  <w:num w:numId="4">
+    <w:abstractNumId w:val="4"/>
+  </w:num>
 </w:numbering>
 </file>
 
@@ -1320,11 +1209,15 @@
     <w:qFormat/>
     <w:pPr>
       <w:widowControl w:val="false"/>
+      <w:suppressAutoHyphens w:val="true"/>
       <w:bidi w:val="0"/>
+      <w:spacing w:before="0" w:after="0"/>
+      <w:jc w:val="start"/>
     </w:pPr>
     <w:rPr>
       <w:rFonts w:ascii="Liberation Serif" w:hAnsi="Liberation Serif" w:eastAsia="Noto Serif CJK SC" w:cs="Noto Sans Devanagari"/>
       <w:color w:val="auto"/>
+      <w:kern w:val="0"/>
       <w:sz w:val="24"/>
       <w:szCs w:val="24"/>
       <w:lang w:val="en-GB" w:eastAsia="zh-CN" w:bidi="hi-IN"/>
@@ -1350,8 +1243,8 @@
       <w:szCs w:val="36"/>
     </w:rPr>
   </w:style>
-  <w:style w:type="character" w:styleId="Bullets">
-    <w:name w:val="Bullets"/>
+  <w:style w:type="character" w:styleId="Bulletsuser">
+    <w:name w:val="Bullets (user)"/>
     <w:qFormat/>
     <w:rPr>
       <w:rFonts w:ascii="OpenSymbol" w:hAnsi="OpenSymbol" w:eastAsia="OpenSymbol" w:cs="OpenSymbol"/>

</xml_diff>